<commit_message>
-small changes in SkyExternalDeviceClassDiagramm.vsd -added class diagrammes in LogicielStructureSkyguide.docx
</commit_message>
<xml_diff>
--- a/_documents/phase2/LogicielStructureSkyguide.docx
+++ b/_documents/phase2/LogicielStructureSkyguide.docx
@@ -2478,10 +2478,10 @@
             <v:path o:extrusionok="f" gradientshapeok="t" o:connecttype="rect"/>
             <o:lock v:ext="edit" aspectratio="t"/>
           </v:shapetype>
-          <v:shape id="_x0000_i1025" type="#_x0000_t75" style="width:411.8pt;height:238.9pt" o:ole="">
+          <v:shape id="_x0000_i1025" type="#_x0000_t75" style="width:412.1pt;height:239pt" o:ole="">
             <v:imagedata r:id="rId7" o:title=""/>
           </v:shape>
-          <o:OLEObject Type="Embed" ProgID="Visio.Drawing.11" ShapeID="_x0000_i1025" DrawAspect="Content" ObjectID="_1387785260" r:id="rId8"/>
+          <o:OLEObject Type="Embed" ProgID="Visio.Drawing.11" ShapeID="_x0000_i1025" DrawAspect="Content" ObjectID="_1388382235" r:id="rId8"/>
         </w:object>
       </w:r>
     </w:p>
@@ -2967,10 +2967,16 @@
       <w:bookmarkStart w:id="29" w:name="_Toc314043301"/>
       <w:r>
         <w:lastRenderedPageBreak/>
-        <w:t>Implementation details</w:t>
+        <w:t>Implémentation</w:t>
+      </w:r>
+      <w:r>
+        <w:t xml:space="preserve"> </w:t>
       </w:r>
       <w:bookmarkEnd w:id="28"/>
       <w:bookmarkEnd w:id="29"/>
+      <w:r>
+        <w:t>détails</w:t>
+      </w:r>
     </w:p>
     <w:p>
       <w:pPr>
@@ -2996,7 +3002,16 @@
       <w:bookmarkEnd w:id="32"/>
       <w:bookmarkEnd w:id="33"/>
     </w:p>
-    <w:p/>
+    <w:p>
+      <w:r>
+        <w:object w:dxaOrig="15851" w:dyaOrig="10812">
+          <v:shape id="_x0000_i1027" type="#_x0000_t75" style="width:453.45pt;height:309.45pt" o:ole="">
+            <v:imagedata r:id="rId9" o:title=""/>
+          </v:shape>
+          <o:OLEObject Type="Embed" ProgID="Visio.Drawing.11" ShapeID="_x0000_i1027" DrawAspect="Content" ObjectID="_1388382236" r:id="rId10"/>
+        </w:object>
+      </w:r>
+    </w:p>
     <w:p>
       <w:pPr>
         <w:pStyle w:val="berschrift2"/>
@@ -3097,7 +3112,10 @@
         <w:ind w:left="284" w:hanging="426"/>
       </w:pPr>
       <w:r>
-        <w:t xml:space="preserve">doit </w:t>
+        <w:t>devoir</w:t>
+      </w:r>
+      <w:r>
+        <w:t xml:space="preserve"> </w:t>
       </w:r>
       <w:r>
         <w:t>recevoir</w:t>
@@ -3345,8 +3363,10 @@
         <w:t>°</w:t>
       </w:r>
       <w:r>
-        <w:t>[</w:t>
-      </w:r>
+        <w:t>]</w:t>
+      </w:r>
+      <w:bookmarkStart w:id="48" w:name="_GoBack"/>
+      <w:bookmarkEnd w:id="48"/>
     </w:p>
     <w:p>
       <w:pPr>
@@ -3357,13 +3377,13 @@
         </w:numPr>
       </w:pPr>
       <w:r>
-        <w:t xml:space="preserve">( </w:t>
-      </w:r>
-      <w:r>
-        <w:t>date et l’heure actuelle</w:t>
-      </w:r>
-      <w:r>
-        <w:t xml:space="preserve"> )</w:t>
+        <w:t>(date</w:t>
+      </w:r>
+      <w:r>
+        <w:t xml:space="preserve"> et l’heure </w:t>
+      </w:r>
+      <w:r>
+        <w:t>actuelle)</w:t>
       </w:r>
     </w:p>
     <w:p>
@@ -3392,6 +3412,7 @@
         <w:ind w:left="284" w:hanging="426"/>
       </w:pPr>
       <w:r>
+        <w:lastRenderedPageBreak/>
         <w:t>Unidirectionnel</w:t>
       </w:r>
     </w:p>
@@ -3475,7 +3496,7 @@
         <w:t>coordonnés GPS];[Inclusion du pointeur];[Orientation]</w:t>
       </w:r>
       <w:r>
-        <w:t>;[dateHeuere]</w:t>
+        <w:t>;[dateHeure]</w:t>
       </w:r>
       <w:r>
         <w:t>»</w:t>
@@ -3485,38 +3506,47 @@
       <w:pPr>
         <w:pStyle w:val="berschrift3"/>
       </w:pPr>
-      <w:bookmarkStart w:id="48" w:name="_Toc314038796"/>
-      <w:bookmarkStart w:id="49" w:name="_Toc314043311"/>
+      <w:bookmarkStart w:id="49" w:name="_Toc314038796"/>
+      <w:bookmarkStart w:id="50" w:name="_Toc314043311"/>
       <w:r>
         <w:t>Diagramme de classes</w:t>
       </w:r>
-      <w:bookmarkEnd w:id="48"/>
       <w:bookmarkEnd w:id="49"/>
-    </w:p>
-    <w:p/>
+      <w:bookmarkEnd w:id="50"/>
+    </w:p>
+    <w:p>
+      <w:r>
+        <w:object w:dxaOrig="9022" w:dyaOrig="3679">
+          <v:shape id="_x0000_i1026" type="#_x0000_t75" style="width:450.9pt;height:183.85pt" o:ole="">
+            <v:imagedata r:id="rId11" o:title=""/>
+          </v:shape>
+          <o:OLEObject Type="Embed" ProgID="Visio.Drawing.11" ShapeID="_x0000_i1026" DrawAspect="Content" ObjectID="_1388382237" r:id="rId12"/>
+        </w:object>
+      </w:r>
+    </w:p>
     <w:p>
       <w:pPr>
         <w:pStyle w:val="berschrift2"/>
       </w:pPr>
-      <w:bookmarkStart w:id="50" w:name="_Toc314038797"/>
-      <w:bookmarkStart w:id="51" w:name="_Toc314043312"/>
+      <w:bookmarkStart w:id="51" w:name="_Toc314038797"/>
+      <w:bookmarkStart w:id="52" w:name="_Toc314043312"/>
       <w:r>
         <w:t>SkyCalculation</w:t>
       </w:r>
-      <w:bookmarkEnd w:id="50"/>
       <w:bookmarkEnd w:id="51"/>
+      <w:bookmarkEnd w:id="52"/>
     </w:p>
     <w:p>
       <w:pPr>
         <w:pStyle w:val="berschrift3"/>
       </w:pPr>
-      <w:bookmarkStart w:id="52" w:name="_Toc314038798"/>
-      <w:bookmarkStart w:id="53" w:name="_Toc314043313"/>
+      <w:bookmarkStart w:id="53" w:name="_Toc314038798"/>
+      <w:bookmarkStart w:id="54" w:name="_Toc314043313"/>
       <w:r>
         <w:t>Diagramme de classes</w:t>
       </w:r>
-      <w:bookmarkEnd w:id="52"/>
       <w:bookmarkEnd w:id="53"/>
+      <w:bookmarkEnd w:id="54"/>
     </w:p>
     <w:p>
       <w:r>
@@ -3532,10 +3562,7 @@
         <w:t>Conclusion</w:t>
       </w:r>
     </w:p>
-    <w:p>
-      <w:bookmarkStart w:id="54" w:name="_GoBack"/>
-      <w:bookmarkEnd w:id="54"/>
-    </w:p>
+    <w:p/>
     <w:sectPr>
       <w:pgSz w:w="11906" w:h="16838"/>
       <w:pgMar w:top="1417" w:right="1417" w:bottom="1134" w:left="1417" w:header="708" w:footer="708" w:gutter="0"/>
@@ -5925,7 +5952,7 @@
 </file>
 
 <file path=customXml/itemProps1.xml><?xml version="1.0" encoding="utf-8"?>
-<ds:datastoreItem xmlns:ds="http://schemas.openxmlformats.org/officeDocument/2006/customXml" ds:itemID="{F848F6AC-71DE-4BB9-9E21-1DFADD35B561}">
+<ds:datastoreItem xmlns:ds="http://schemas.openxmlformats.org/officeDocument/2006/customXml" ds:itemID="{32BF9FFC-75A5-4DFB-8621-DF0E3BEF7563}">
   <ds:schemaRefs>
     <ds:schemaRef ds:uri="http://schemas.openxmlformats.org/officeDocument/2006/bibliography"/>
   </ds:schemaRefs>

</xml_diff>

<commit_message>
-added Presentation.pptx -small changes in LogicielStructureSkyguide.docx
</commit_message>
<xml_diff>
--- a/_documents/phase2/LogicielStructureSkyguide.docx
+++ b/_documents/phase2/LogicielStructureSkyguide.docx
@@ -43,8 +43,6 @@
         <w:t>Table de matière</w:t>
       </w:r>
     </w:p>
-    <w:bookmarkStart w:id="0" w:name="_GoBack"/>
-    <w:bookmarkEnd w:id="0"/>
     <w:p>
       <w:pPr>
         <w:pStyle w:val="Verzeichnis1"/>
@@ -2198,8 +2196,8 @@
       <w:pPr>
         <w:pStyle w:val="berschrift1"/>
       </w:pPr>
-      <w:bookmarkStart w:id="1" w:name="_Toc314038767"/>
-      <w:bookmarkStart w:id="2" w:name="_Toc314648604"/>
+      <w:bookmarkStart w:id="0" w:name="_Toc314038767"/>
+      <w:bookmarkStart w:id="1" w:name="_Toc314648604"/>
       <w:r>
         <w:lastRenderedPageBreak/>
         <w:t>Répé</w:t>
@@ -2207,8 +2205,8 @@
       <w:r>
         <w:t>tition des tâches</w:t>
       </w:r>
+      <w:bookmarkEnd w:id="0"/>
       <w:bookmarkEnd w:id="1"/>
-      <w:bookmarkEnd w:id="2"/>
     </w:p>
     <w:p>
       <w:r>
@@ -2278,7 +2276,7 @@
                     </pic:cNvPicPr>
                   </pic:nvPicPr>
                   <pic:blipFill>
-                    <a:blip r:embed="rId7" cstate="print">
+                    <a:blip r:embed="rId9" cstate="print">
                       <a:extLst>
                         <a:ext uri="{28A0092B-C50C-407E-A947-70E740481C1C}">
                           <a14:useLocalDpi xmlns:a14="http://schemas.microsoft.com/office/drawing/2010/main" val="0"/>
@@ -2334,7 +2332,7 @@
                     </pic:cNvPicPr>
                   </pic:nvPicPr>
                   <pic:blipFill>
-                    <a:blip r:embed="rId8" cstate="print">
+                    <a:blip r:embed="rId10" cstate="print">
                       <a:extLst>
                         <a:ext uri="{28A0092B-C50C-407E-A947-70E740481C1C}">
                           <a14:useLocalDpi xmlns:a14="http://schemas.microsoft.com/office/drawing/2010/main" val="0"/>
@@ -2390,7 +2388,7 @@
                     </pic:cNvPicPr>
                   </pic:nvPicPr>
                   <pic:blipFill>
-                    <a:blip r:embed="rId9" cstate="print">
+                    <a:blip r:embed="rId11" cstate="print">
                       <a:extLst>
                         <a:ext uri="{28A0092B-C50C-407E-A947-70E740481C1C}">
                           <a14:useLocalDpi xmlns:a14="http://schemas.microsoft.com/office/drawing/2010/main" val="0"/>
@@ -2426,8 +2424,8 @@
       <w:pPr>
         <w:pStyle w:val="berschrift1"/>
       </w:pPr>
-      <w:bookmarkStart w:id="3" w:name="_Toc314038770"/>
-      <w:bookmarkStart w:id="4" w:name="_Toc314648605"/>
+      <w:bookmarkStart w:id="2" w:name="_Toc314038770"/>
+      <w:bookmarkStart w:id="3" w:name="_Toc314648605"/>
       <w:r>
         <w:lastRenderedPageBreak/>
         <w:t>Architecture</w:t>
@@ -2439,8 +2437,8 @@
       <w:r>
         <w:t>Skyguide</w:t>
       </w:r>
+      <w:bookmarkEnd w:id="2"/>
       <w:bookmarkEnd w:id="3"/>
-      <w:bookmarkEnd w:id="4"/>
       <w:proofErr w:type="spellEnd"/>
     </w:p>
     <w:p>
@@ -2466,9 +2464,9 @@
             <o:lock v:ext="edit" aspectratio="t"/>
           </v:shapetype>
           <v:shape id="_x0000_i1025" type="#_x0000_t75" style="width:411.75pt;height:238.5pt" o:ole="">
-            <v:imagedata r:id="rId10" o:title=""/>
+            <v:imagedata r:id="rId12" o:title=""/>
           </v:shape>
-          <o:OLEObject Type="Embed" ProgID="Visio.Drawing.11" ShapeID="_x0000_i1025" DrawAspect="Content" ObjectID="_1388390470" r:id="rId11"/>
+          <o:OLEObject Type="Embed" ProgID="Visio.Drawing.11" ShapeID="_x0000_i1025" DrawAspect="Content" ObjectID="_1391413892" r:id="rId13"/>
         </w:object>
       </w:r>
     </w:p>
@@ -2476,697 +2474,697 @@
       <w:pPr>
         <w:pStyle w:val="berschrift2"/>
       </w:pPr>
-      <w:bookmarkStart w:id="5" w:name="_Toc314038771"/>
-      <w:bookmarkStart w:id="6" w:name="_Toc314648606"/>
+      <w:bookmarkStart w:id="4" w:name="_Toc314038771"/>
+      <w:bookmarkStart w:id="5" w:name="_Toc314648606"/>
       <w:proofErr w:type="spellStart"/>
       <w:r>
         <w:t>SkyCore</w:t>
       </w:r>
+      <w:bookmarkEnd w:id="4"/>
       <w:bookmarkEnd w:id="5"/>
+      <w:proofErr w:type="spellEnd"/>
+    </w:p>
+    <w:p>
+      <w:r>
+        <w:t>La</w:t>
+      </w:r>
+      <w:r>
+        <w:t xml:space="preserve"> part</w:t>
+      </w:r>
+      <w:r>
+        <w:t>ie</w:t>
+      </w:r>
+      <w:r>
+        <w:t xml:space="preserve"> </w:t>
+      </w:r>
+      <w:proofErr w:type="spellStart"/>
+      <w:r>
+        <w:t>SkyCore</w:t>
+      </w:r>
+      <w:proofErr w:type="spellEnd"/>
+      <w:r>
+        <w:t xml:space="preserve"> </w:t>
+      </w:r>
+      <w:r>
+        <w:t xml:space="preserve">est la central qui </w:t>
+      </w:r>
+      <w:r>
+        <w:t>géré</w:t>
+      </w:r>
+      <w:r>
+        <w:t xml:space="preserve"> tous les actions dans la logiciel </w:t>
+      </w:r>
+      <w:proofErr w:type="spellStart"/>
+      <w:r>
+        <w:t>SkyGuide</w:t>
+      </w:r>
+      <w:proofErr w:type="spellEnd"/>
+      <w:r>
+        <w:t xml:space="preserve">. </w:t>
+      </w:r>
+      <w:proofErr w:type="spellStart"/>
+      <w:r>
+        <w:t>SkyCore</w:t>
+      </w:r>
+      <w:proofErr w:type="spellEnd"/>
+      <w:r>
+        <w:t xml:space="preserve"> est la</w:t>
+      </w:r>
+      <w:r>
+        <w:t xml:space="preserve"> première part</w:t>
+      </w:r>
+      <w:r>
+        <w:t>ie</w:t>
+      </w:r>
+      <w:r>
+        <w:t xml:space="preserve"> qui </w:t>
+      </w:r>
+      <w:r>
+        <w:t xml:space="preserve">va </w:t>
+      </w:r>
+      <w:r>
+        <w:t xml:space="preserve">être </w:t>
+      </w:r>
+      <w:r>
+        <w:t>lancé</w:t>
+      </w:r>
+      <w:r>
+        <w:t>.</w:t>
+      </w:r>
+      <w:r>
+        <w:t xml:space="preserve"> </w:t>
+      </w:r>
+      <w:proofErr w:type="spellStart"/>
+      <w:r>
+        <w:t>SkyCore</w:t>
+      </w:r>
+      <w:proofErr w:type="spellEnd"/>
+      <w:r>
+        <w:t xml:space="preserve"> instancie tous les autre component.</w:t>
+      </w:r>
+      <w:r>
+        <w:t xml:space="preserve"> Charger et sauvegarder les configurations de la logiciel </w:t>
+      </w:r>
+      <w:r>
+        <w:t>fait</w:t>
+      </w:r>
+      <w:r>
+        <w:t xml:space="preserve"> aussi part</w:t>
+      </w:r>
+      <w:r>
+        <w:t>ie</w:t>
+      </w:r>
+      <w:r>
+        <w:t xml:space="preserve"> de la </w:t>
+      </w:r>
+      <w:proofErr w:type="spellStart"/>
+      <w:r>
+        <w:t>SkyCore</w:t>
+      </w:r>
+      <w:proofErr w:type="spellEnd"/>
+      <w:r>
+        <w:t>.</w:t>
+      </w:r>
+    </w:p>
+    <w:p>
+      <w:pPr>
+        <w:pStyle w:val="berschrift2"/>
+      </w:pPr>
+      <w:bookmarkStart w:id="6" w:name="_Toc314038772"/>
+      <w:bookmarkStart w:id="7" w:name="_Toc314648607"/>
+      <w:proofErr w:type="spellStart"/>
+      <w:r>
+        <w:t>SkyDatabase</w:t>
+      </w:r>
       <w:bookmarkEnd w:id="6"/>
+      <w:bookmarkEnd w:id="7"/>
       <w:proofErr w:type="spellEnd"/>
     </w:p>
     <w:p>
-      <w:r>
-        <w:t>La</w:t>
-      </w:r>
-      <w:r>
-        <w:t xml:space="preserve"> part</w:t>
-      </w:r>
-      <w:r>
-        <w:t>ie</w:t>
+      <w:proofErr w:type="spellStart"/>
+      <w:r>
+        <w:t>SkyDatabase</w:t>
+      </w:r>
+      <w:proofErr w:type="spellEnd"/>
+      <w:r>
+        <w:t xml:space="preserve"> contient tous </w:t>
+      </w:r>
+      <w:r>
+        <w:t>les informations</w:t>
+      </w:r>
+      <w:r>
+        <w:t xml:space="preserve"> de</w:t>
+      </w:r>
+      <w:r>
+        <w:t>s</w:t>
       </w:r>
       <w:r>
         <w:t xml:space="preserve"> </w:t>
       </w:r>
+      <w:r>
+        <w:t>étoile</w:t>
+      </w:r>
+      <w:r>
+        <w:t xml:space="preserve">s </w:t>
+      </w:r>
+      <w:r>
+        <w:t>qu’</w:t>
+      </w:r>
+      <w:r>
+        <w:t>ensuite</w:t>
+      </w:r>
+      <w:r>
+        <w:t xml:space="preserve"> </w:t>
+      </w:r>
       <w:proofErr w:type="spellStart"/>
       <w:r>
+        <w:t>SkyGuide</w:t>
+      </w:r>
+      <w:proofErr w:type="spellEnd"/>
+      <w:r>
+        <w:t xml:space="preserve"> affiche</w:t>
+      </w:r>
+      <w:r>
+        <w:t>nt</w:t>
+      </w:r>
+      <w:r>
+        <w:t>.</w:t>
+      </w:r>
+      <w:r>
+        <w:t xml:space="preserve"> </w:t>
+      </w:r>
+      <w:proofErr w:type="spellStart"/>
+      <w:r>
         <w:t>SkyCore</w:t>
       </w:r>
       <w:proofErr w:type="spellEnd"/>
       <w:r>
+        <w:t xml:space="preserve"> gère </w:t>
+      </w:r>
+      <w:r>
+        <w:t>la</w:t>
+      </w:r>
+      <w:r>
+        <w:t xml:space="preserve"> connexion entre le component </w:t>
+      </w:r>
+      <w:proofErr w:type="spellStart"/>
+      <w:r>
+        <w:t>SkyDatabase</w:t>
+      </w:r>
+      <w:proofErr w:type="spellEnd"/>
+      <w:r>
+        <w:t xml:space="preserve"> et </w:t>
+      </w:r>
+      <w:proofErr w:type="spellStart"/>
+      <w:r>
+        <w:t>SQLite</w:t>
+      </w:r>
+      <w:proofErr w:type="spellEnd"/>
+      <w:r>
+        <w:t>.</w:t>
+      </w:r>
+    </w:p>
+    <w:p>
+      <w:pPr>
+        <w:pStyle w:val="berschrift2"/>
+      </w:pPr>
+      <w:bookmarkStart w:id="8" w:name="_Toc314038773"/>
+      <w:bookmarkStart w:id="9" w:name="_Toc314648608"/>
+      <w:proofErr w:type="spellStart"/>
+      <w:r>
+        <w:t>SkyGUI</w:t>
+      </w:r>
+      <w:bookmarkEnd w:id="8"/>
+      <w:bookmarkEnd w:id="9"/>
+      <w:proofErr w:type="spellEnd"/>
+    </w:p>
+    <w:p>
+      <w:proofErr w:type="spellStart"/>
+      <w:r>
+        <w:t>SkyGUI</w:t>
+      </w:r>
+      <w:proofErr w:type="spellEnd"/>
+      <w:r>
+        <w:t xml:space="preserve"> est l’interface </w:t>
+      </w:r>
+      <w:r>
+        <w:t xml:space="preserve">utilisateur. Il affiche </w:t>
+      </w:r>
+      <w:r>
+        <w:t>toutes les étoiles</w:t>
+      </w:r>
+      <w:r>
+        <w:t xml:space="preserve">. </w:t>
+      </w:r>
+      <w:r>
+        <w:t xml:space="preserve">Les informations pour l’affichage </w:t>
+      </w:r>
+      <w:r>
+        <w:t>est reçu par</w:t>
+      </w:r>
+      <w:r>
         <w:t xml:space="preserve"> </w:t>
       </w:r>
-      <w:r>
-        <w:t xml:space="preserve">est la central qui </w:t>
-      </w:r>
-      <w:r>
-        <w:t>géré</w:t>
-      </w:r>
-      <w:r>
-        <w:t xml:space="preserve"> tous les actions dans la logiciel </w:t>
-      </w:r>
       <w:proofErr w:type="spellStart"/>
       <w:r>
+        <w:t>SkyGUI</w:t>
+      </w:r>
+      <w:proofErr w:type="spellEnd"/>
+      <w:r>
+        <w:t xml:space="preserve"> de </w:t>
+      </w:r>
+      <w:proofErr w:type="spellStart"/>
+      <w:r>
+        <w:t>SkyCore</w:t>
+      </w:r>
+      <w:proofErr w:type="spellEnd"/>
+      <w:r>
+        <w:t>.</w:t>
+      </w:r>
+      <w:r>
+        <w:t xml:space="preserve"> Il permet aussi faire des configurations du logiciel </w:t>
+      </w:r>
+      <w:proofErr w:type="spellStart"/>
+      <w:r>
         <w:t>SkyGuide</w:t>
       </w:r>
       <w:proofErr w:type="spellEnd"/>
       <w:r>
-        <w:t xml:space="preserve">. </w:t>
-      </w:r>
+        <w:t xml:space="preserve"> (fonction </w:t>
+      </w:r>
+      <w:r>
+        <w:t>supplémentaire</w:t>
+      </w:r>
+      <w:r>
+        <w:t>).</w:t>
+      </w:r>
+    </w:p>
+    <w:p>
+      <w:pPr>
+        <w:pStyle w:val="berschrift2"/>
+      </w:pPr>
+      <w:bookmarkStart w:id="10" w:name="_Toc314038775"/>
+      <w:bookmarkStart w:id="11" w:name="_Toc314648609"/>
       <w:proofErr w:type="spellStart"/>
       <w:r>
+        <w:t>SkyExternalDevice</w:t>
+      </w:r>
+      <w:bookmarkEnd w:id="10"/>
+      <w:bookmarkEnd w:id="11"/>
+      <w:proofErr w:type="spellEnd"/>
+    </w:p>
+    <w:p>
+      <w:proofErr w:type="spellStart"/>
+      <w:r>
+        <w:t>SkyExternalDevice</w:t>
+      </w:r>
+      <w:proofErr w:type="spellEnd"/>
+      <w:r>
+        <w:t xml:space="preserve"> </w:t>
+      </w:r>
+      <w:r>
+        <w:t>gère</w:t>
+      </w:r>
+      <w:r>
+        <w:t xml:space="preserve"> la connexion </w:t>
+      </w:r>
+      <w:r>
+        <w:t>série</w:t>
+      </w:r>
+      <w:r>
+        <w:t xml:space="preserve"> et la communication avec </w:t>
+      </w:r>
+      <w:r>
+        <w:t>le</w:t>
+      </w:r>
+      <w:r>
+        <w:t xml:space="preserve"> </w:t>
+      </w:r>
+      <w:r>
+        <w:t>périphérique</w:t>
+      </w:r>
+      <w:r>
+        <w:t>.</w:t>
+      </w:r>
+      <w:r>
+        <w:t xml:space="preserve"> </w:t>
+      </w:r>
+      <w:r>
+        <w:t xml:space="preserve">Après on ouvre la connexion </w:t>
+      </w:r>
+      <w:proofErr w:type="spellStart"/>
+      <w:r>
+        <w:t>SkyExternalDevice</w:t>
+      </w:r>
+      <w:proofErr w:type="spellEnd"/>
+      <w:r>
+        <w:t xml:space="preserve"> informe la </w:t>
+      </w:r>
+      <w:r>
+        <w:t>c</w:t>
+      </w:r>
+      <w:r>
+        <w:t xml:space="preserve">omponent </w:t>
+      </w:r>
+      <w:proofErr w:type="spellStart"/>
+      <w:r>
         <w:t>SkyCore</w:t>
       </w:r>
       <w:proofErr w:type="spellEnd"/>
       <w:r>
-        <w:t xml:space="preserve"> est la</w:t>
-      </w:r>
-      <w:r>
-        <w:t xml:space="preserve"> première part</w:t>
-      </w:r>
-      <w:r>
-        <w:t>ie</w:t>
-      </w:r>
-      <w:r>
-        <w:t xml:space="preserve"> qui </w:t>
-      </w:r>
-      <w:r>
-        <w:t xml:space="preserve">va </w:t>
-      </w:r>
-      <w:r>
-        <w:t xml:space="preserve">être </w:t>
-      </w:r>
-      <w:r>
-        <w:t>lancé</w:t>
+        <w:t>, si il a reçu de donnes</w:t>
+      </w:r>
+      <w:r>
+        <w:t xml:space="preserve"> (Position, Orientation, Direction). Apres</w:t>
+      </w:r>
+      <w:r>
+        <w:t xml:space="preserve"> </w:t>
+      </w:r>
+      <w:r>
+        <w:t>cette phase,</w:t>
+      </w:r>
+      <w:r>
+        <w:t xml:space="preserve"> </w:t>
+      </w:r>
+      <w:proofErr w:type="spellStart"/>
+      <w:r>
+        <w:t>Sky</w:t>
+      </w:r>
+      <w:r>
+        <w:t>C</w:t>
+      </w:r>
+      <w:r>
+        <w:t>ore</w:t>
+      </w:r>
+      <w:proofErr w:type="spellEnd"/>
+      <w:r>
+        <w:t xml:space="preserve"> peut gérer </w:t>
+      </w:r>
+      <w:r>
+        <w:t>les donnes</w:t>
       </w:r>
       <w:r>
         <w:t>.</w:t>
       </w:r>
+    </w:p>
+    <w:p>
+      <w:pPr>
+        <w:pStyle w:val="berschrift2"/>
+      </w:pPr>
+      <w:bookmarkStart w:id="12" w:name="_Toc314038777"/>
+      <w:bookmarkStart w:id="13" w:name="_Toc314648610"/>
+      <w:proofErr w:type="spellStart"/>
+      <w:r>
+        <w:t>SkyCalculation</w:t>
+      </w:r>
+      <w:bookmarkEnd w:id="12"/>
+      <w:bookmarkEnd w:id="13"/>
+      <w:proofErr w:type="spellEnd"/>
+    </w:p>
+    <w:p>
+      <w:r>
+        <w:t xml:space="preserve">On utilise </w:t>
+      </w:r>
+      <w:proofErr w:type="spellStart"/>
+      <w:r>
+        <w:t>SkyCaclulation</w:t>
+      </w:r>
+      <w:proofErr w:type="spellEnd"/>
+      <w:r>
+        <w:t xml:space="preserve"> pour calculer </w:t>
+      </w:r>
+      <w:r>
+        <w:t>les distances</w:t>
+      </w:r>
+      <w:r>
+        <w:t>, position des é</w:t>
+      </w:r>
+      <w:r>
+        <w:t>toile</w:t>
+      </w:r>
+      <w:r>
+        <w:t>s par</w:t>
+      </w:r>
+      <w:r>
+        <w:t xml:space="preserve"> rapport à l’utilisateur.</w:t>
+      </w:r>
       <w:r>
         <w:t xml:space="preserve"> </w:t>
       </w:r>
       <w:proofErr w:type="spellStart"/>
       <w:r>
-        <w:t>SkyCore</w:t>
+        <w:t>SkyCalculation</w:t>
       </w:r>
       <w:proofErr w:type="spellEnd"/>
       <w:r>
-        <w:t xml:space="preserve"> instancie tous les autre component.</w:t>
-      </w:r>
-      <w:r>
-        <w:t xml:space="preserve"> Charger et sauvegarder les configurations de la logiciel </w:t>
-      </w:r>
-      <w:r>
-        <w:t>fait</w:t>
-      </w:r>
-      <w:r>
-        <w:t xml:space="preserve"> aussi part</w:t>
-      </w:r>
-      <w:r>
-        <w:t>ie</w:t>
-      </w:r>
-      <w:r>
-        <w:t xml:space="preserve"> de la </w:t>
-      </w:r>
+        <w:t xml:space="preserve"> est l</w:t>
+      </w:r>
+      <w:r>
+        <w:t>a</w:t>
+      </w:r>
+      <w:r>
+        <w:t xml:space="preserve"> centre de compétence pour transforme de coordonnés 3D en 2D.</w:t>
+      </w:r>
+    </w:p>
+    <w:p>
+      <w:pPr>
+        <w:pStyle w:val="berschrift2"/>
+      </w:pPr>
+      <w:bookmarkStart w:id="14" w:name="_Toc314038780"/>
+      <w:bookmarkStart w:id="15" w:name="_Toc314648611"/>
       <w:proofErr w:type="spellStart"/>
       <w:r>
-        <w:t>SkyCore</w:t>
-      </w:r>
+        <w:t>SkyLog</w:t>
+      </w:r>
+      <w:r>
+        <w:t>ger</w:t>
+      </w:r>
+      <w:bookmarkEnd w:id="14"/>
+      <w:bookmarkEnd w:id="15"/>
       <w:proofErr w:type="spellEnd"/>
-      <w:r>
-        <w:t>.</w:t>
-      </w:r>
-    </w:p>
-    <w:p>
-      <w:pPr>
-        <w:pStyle w:val="berschrift2"/>
-      </w:pPr>
-      <w:bookmarkStart w:id="7" w:name="_Toc314038772"/>
-      <w:bookmarkStart w:id="8" w:name="_Toc314648607"/>
+    </w:p>
+    <w:p>
+      <w:r>
+        <w:t xml:space="preserve">Le component </w:t>
+      </w:r>
       <w:proofErr w:type="spellStart"/>
       <w:r>
-        <w:t>SkyDatabase</w:t>
-      </w:r>
-      <w:bookmarkEnd w:id="7"/>
-      <w:bookmarkEnd w:id="8"/>
+        <w:t>SkyLog</w:t>
+      </w:r>
+      <w:r>
+        <w:t>ger</w:t>
+      </w:r>
       <w:proofErr w:type="spellEnd"/>
-    </w:p>
-    <w:p>
+      <w:r>
+        <w:t xml:space="preserve"> </w:t>
+      </w:r>
+      <w:r>
+        <w:t>reçois</w:t>
+      </w:r>
+      <w:r>
+        <w:t xml:space="preserve"> tous les messages </w:t>
+      </w:r>
+      <w:r>
+        <w:t xml:space="preserve">pour </w:t>
+      </w:r>
       <w:proofErr w:type="spellStart"/>
       <w:r>
-        <w:t>SkyDatabase</w:t>
+        <w:t>logger</w:t>
       </w:r>
       <w:proofErr w:type="spellEnd"/>
       <w:r>
-        <w:t xml:space="preserve"> contient tous </w:t>
-      </w:r>
-      <w:r>
-        <w:t>les informations</w:t>
-      </w:r>
-      <w:r>
-        <w:t xml:space="preserve"> de</w:t>
-      </w:r>
-      <w:r>
-        <w:t>s</w:t>
+        <w:t xml:space="preserve">, des tous les component de </w:t>
+      </w:r>
+      <w:proofErr w:type="spellStart"/>
+      <w:r>
+        <w:t>SkyGuide</w:t>
+      </w:r>
+      <w:proofErr w:type="spellEnd"/>
+      <w:r>
+        <w:t xml:space="preserve">. Il </w:t>
+      </w:r>
+      <w:r>
+        <w:t>écrit</w:t>
       </w:r>
       <w:r>
         <w:t xml:space="preserve"> </w:t>
       </w:r>
       <w:r>
-        <w:t>étoile</w:t>
-      </w:r>
-      <w:r>
-        <w:t xml:space="preserve">s </w:t>
-      </w:r>
-      <w:r>
-        <w:t>qu’</w:t>
-      </w:r>
-      <w:r>
-        <w:t>ensuite</w:t>
+        <w:t xml:space="preserve">toute l’information dans une forme de </w:t>
+      </w:r>
+      <w:proofErr w:type="gramStart"/>
+      <w:r>
+        <w:t>log</w:t>
+      </w:r>
+      <w:r>
+        <w:t>(</w:t>
+      </w:r>
+      <w:proofErr w:type="gramEnd"/>
+      <w:r>
+        <w:t xml:space="preserve">« temps, message, </w:t>
+      </w:r>
+      <w:proofErr w:type="spellStart"/>
+      <w:r>
+        <w:t>etc</w:t>
+      </w:r>
+      <w:proofErr w:type="spellEnd"/>
+      <w:r>
+        <w:t> »</w:t>
+      </w:r>
+      <w:r>
+        <w:t>)</w:t>
+      </w:r>
+      <w:r>
+        <w:t xml:space="preserve"> sur</w:t>
+      </w:r>
+      <w:r>
+        <w:t xml:space="preserve"> la</w:t>
+      </w:r>
+      <w:r>
+        <w:t xml:space="preserve"> standard output.</w:t>
+      </w:r>
+      <w:r>
+        <w:t xml:space="preserve"> Il </w:t>
+      </w:r>
+      <w:r>
+        <w:t>écrit</w:t>
       </w:r>
       <w:r>
         <w:t xml:space="preserve"> </w:t>
       </w:r>
+      <w:r>
+        <w:t>des messages de type :</w:t>
+      </w:r>
+      <w:r>
+        <w:t xml:space="preserve"> Info, Warning, </w:t>
+      </w:r>
       <w:proofErr w:type="spellStart"/>
       <w:r>
-        <w:t>SkyGuide</w:t>
+        <w:t>Error</w:t>
       </w:r>
       <w:proofErr w:type="spellEnd"/>
       <w:r>
-        <w:t xml:space="preserve"> affiche</w:t>
-      </w:r>
-      <w:r>
-        <w:t>nt</w:t>
-      </w:r>
-      <w:r>
-        <w:t>.</w:t>
-      </w:r>
+        <w:t xml:space="preserve">, </w:t>
+      </w:r>
+      <w:proofErr w:type="spellStart"/>
+      <w:r>
+        <w:t>Debug</w:t>
+      </w:r>
+      <w:proofErr w:type="spellEnd"/>
+      <w:r>
+        <w:t xml:space="preserve"> et </w:t>
+      </w:r>
+      <w:proofErr w:type="spellStart"/>
+      <w:r>
+        <w:t>V</w:t>
+      </w:r>
+      <w:r>
+        <w:t>erbose</w:t>
+      </w:r>
+      <w:proofErr w:type="spellEnd"/>
+      <w:r>
+        <w:t xml:space="preserve">. Pour le message Info, Warning et </w:t>
+      </w:r>
+      <w:proofErr w:type="spellStart"/>
+      <w:r>
+        <w:t>Error</w:t>
+      </w:r>
+      <w:proofErr w:type="spellEnd"/>
       <w:r>
         <w:t xml:space="preserve"> </w:t>
       </w:r>
       <w:proofErr w:type="spellStart"/>
       <w:r>
-        <w:t>SkyCore</w:t>
+        <w:t>SkyLogger</w:t>
       </w:r>
       <w:proofErr w:type="spellEnd"/>
       <w:r>
-        <w:t xml:space="preserve"> gère </w:t>
-      </w:r>
-      <w:r>
-        <w:t>la</w:t>
-      </w:r>
-      <w:r>
-        <w:t xml:space="preserve"> connexion entre le component </w:t>
+        <w:t xml:space="preserve"> émets </w:t>
+      </w:r>
+      <w:r>
+        <w:t>un</w:t>
+      </w:r>
+      <w:r>
+        <w:t xml:space="preserve"> signal, qui une autre component peux gère</w:t>
+      </w:r>
+      <w:r>
+        <w:t xml:space="preserve"> </w:t>
+      </w:r>
+      <w:r>
+        <w:t>(ç</w:t>
+      </w:r>
+      <w:r>
+        <w:t xml:space="preserve">a </w:t>
+      </w:r>
+      <w:r>
+        <w:t>permet</w:t>
+      </w:r>
+      <w:r>
+        <w:t xml:space="preserve"> d’a</w:t>
+      </w:r>
+      <w:r>
+        <w:t xml:space="preserve">fficher </w:t>
+      </w:r>
+      <w:r>
+        <w:t>facilement tous les Info, Warning et</w:t>
+      </w:r>
+      <w:r>
+        <w:t xml:space="preserve"> </w:t>
       </w:r>
       <w:proofErr w:type="spellStart"/>
       <w:r>
-        <w:t>SkyDatabase</w:t>
+        <w:t>Error</w:t>
       </w:r>
       <w:proofErr w:type="spellEnd"/>
       <w:r>
-        <w:t xml:space="preserve"> et </w:t>
+        <w:t xml:space="preserve"> dans </w:t>
       </w:r>
       <w:proofErr w:type="spellStart"/>
       <w:r>
-        <w:t>SQLite</w:t>
+        <w:t>SkyGui</w:t>
       </w:r>
       <w:proofErr w:type="spellEnd"/>
       <w:r>
-        <w:t>.</w:t>
-      </w:r>
-    </w:p>
-    <w:p>
-      <w:pPr>
-        <w:pStyle w:val="berschrift2"/>
-      </w:pPr>
-      <w:bookmarkStart w:id="9" w:name="_Toc314038773"/>
-      <w:bookmarkStart w:id="10" w:name="_Toc314648608"/>
-      <w:proofErr w:type="spellStart"/>
-      <w:r>
-        <w:t>SkyGUI</w:t>
-      </w:r>
-      <w:bookmarkEnd w:id="9"/>
-      <w:bookmarkEnd w:id="10"/>
-      <w:proofErr w:type="spellEnd"/>
-    </w:p>
-    <w:p>
-      <w:proofErr w:type="spellStart"/>
-      <w:r>
-        <w:t>SkyGUI</w:t>
-      </w:r>
-      <w:proofErr w:type="spellEnd"/>
-      <w:r>
-        <w:t xml:space="preserve"> est l’interface </w:t>
-      </w:r>
-      <w:r>
-        <w:t xml:space="preserve">utilisateur. Il affiche </w:t>
-      </w:r>
-      <w:r>
-        <w:t>toutes les étoiles</w:t>
-      </w:r>
-      <w:r>
-        <w:t xml:space="preserve">. </w:t>
-      </w:r>
-      <w:r>
-        <w:t xml:space="preserve">Les informations pour l’affichage </w:t>
-      </w:r>
-      <w:r>
-        <w:t>est reçu par</w:t>
-      </w:r>
-      <w:r>
-        <w:t xml:space="preserve"> </w:t>
-      </w:r>
-      <w:proofErr w:type="spellStart"/>
-      <w:r>
-        <w:t>SkyGUI</w:t>
-      </w:r>
-      <w:proofErr w:type="spellEnd"/>
-      <w:r>
-        <w:t xml:space="preserve"> de </w:t>
-      </w:r>
-      <w:proofErr w:type="spellStart"/>
-      <w:r>
-        <w:t>SkyCore</w:t>
-      </w:r>
-      <w:proofErr w:type="spellEnd"/>
-      <w:r>
-        <w:t>.</w:t>
-      </w:r>
-      <w:r>
-        <w:t xml:space="preserve"> Il permet aussi faire des configurations du logiciel </w:t>
-      </w:r>
-      <w:proofErr w:type="spellStart"/>
-      <w:r>
-        <w:t>SkyGuide</w:t>
-      </w:r>
-      <w:proofErr w:type="spellEnd"/>
-      <w:r>
-        <w:t xml:space="preserve"> (fonction </w:t>
-      </w:r>
-      <w:r>
-        <w:t>supplémentaire</w:t>
-      </w:r>
-      <w:r>
         <w:t>).</w:t>
       </w:r>
     </w:p>
     <w:p>
       <w:pPr>
-        <w:pStyle w:val="berschrift2"/>
-      </w:pPr>
-      <w:bookmarkStart w:id="11" w:name="_Toc314038775"/>
-      <w:bookmarkStart w:id="12" w:name="_Toc314648609"/>
-      <w:proofErr w:type="spellStart"/>
-      <w:r>
-        <w:t>SkyExternalDevice</w:t>
-      </w:r>
-      <w:bookmarkEnd w:id="11"/>
-      <w:bookmarkEnd w:id="12"/>
-      <w:proofErr w:type="spellEnd"/>
-    </w:p>
-    <w:p>
-      <w:proofErr w:type="spellStart"/>
-      <w:r>
-        <w:t>SkyExternalDevice</w:t>
-      </w:r>
-      <w:proofErr w:type="spellEnd"/>
-      <w:r>
-        <w:t xml:space="preserve"> </w:t>
-      </w:r>
-      <w:r>
-        <w:t>gère</w:t>
-      </w:r>
-      <w:r>
-        <w:t xml:space="preserve"> la connexion </w:t>
-      </w:r>
-      <w:r>
-        <w:t>série</w:t>
-      </w:r>
-      <w:r>
-        <w:t xml:space="preserve"> et la communication avec </w:t>
-      </w:r>
-      <w:r>
-        <w:t>le</w:t>
-      </w:r>
-      <w:r>
-        <w:t xml:space="preserve"> </w:t>
-      </w:r>
-      <w:r>
-        <w:t>périphérique</w:t>
-      </w:r>
-      <w:r>
-        <w:t>.</w:t>
-      </w:r>
-      <w:r>
-        <w:t xml:space="preserve"> </w:t>
-      </w:r>
-      <w:r>
-        <w:t xml:space="preserve">Après on ouvre la connexion </w:t>
-      </w:r>
-      <w:proofErr w:type="spellStart"/>
-      <w:r>
-        <w:t>SkyExternalDevice</w:t>
-      </w:r>
-      <w:proofErr w:type="spellEnd"/>
-      <w:r>
-        <w:t xml:space="preserve"> informe la </w:t>
-      </w:r>
-      <w:r>
-        <w:t>c</w:t>
-      </w:r>
-      <w:r>
-        <w:t xml:space="preserve">omponent </w:t>
-      </w:r>
-      <w:proofErr w:type="spellStart"/>
-      <w:r>
-        <w:t>SkyCore</w:t>
-      </w:r>
-      <w:proofErr w:type="spellEnd"/>
-      <w:r>
-        <w:t>, si il a reçu de donnes</w:t>
-      </w:r>
-      <w:r>
-        <w:t xml:space="preserve"> (Position, Orientation, Direction). Apres</w:t>
-      </w:r>
-      <w:r>
-        <w:t xml:space="preserve"> </w:t>
-      </w:r>
-      <w:r>
-        <w:t>cette phase,</w:t>
-      </w:r>
-      <w:r>
-        <w:t xml:space="preserve"> </w:t>
-      </w:r>
-      <w:proofErr w:type="spellStart"/>
-      <w:r>
-        <w:t>Sky</w:t>
-      </w:r>
-      <w:r>
-        <w:t>C</w:t>
-      </w:r>
-      <w:r>
-        <w:t>ore</w:t>
-      </w:r>
-      <w:proofErr w:type="spellEnd"/>
-      <w:r>
-        <w:t xml:space="preserve"> peut gérer </w:t>
-      </w:r>
-      <w:r>
-        <w:t>les donnes</w:t>
-      </w:r>
-      <w:r>
-        <w:t>.</w:t>
-      </w:r>
-    </w:p>
-    <w:p>
-      <w:pPr>
-        <w:pStyle w:val="berschrift2"/>
-      </w:pPr>
-      <w:bookmarkStart w:id="13" w:name="_Toc314038777"/>
-      <w:bookmarkStart w:id="14" w:name="_Toc314648610"/>
-      <w:proofErr w:type="spellStart"/>
-      <w:r>
-        <w:t>SkyCalculation</w:t>
-      </w:r>
-      <w:bookmarkEnd w:id="13"/>
-      <w:bookmarkEnd w:id="14"/>
-      <w:proofErr w:type="spellEnd"/>
-    </w:p>
-    <w:p>
-      <w:r>
-        <w:t xml:space="preserve">On utilise </w:t>
-      </w:r>
-      <w:proofErr w:type="spellStart"/>
-      <w:r>
-        <w:t>SkyCaclulation</w:t>
-      </w:r>
-      <w:proofErr w:type="spellEnd"/>
-      <w:r>
-        <w:t xml:space="preserve"> pour calculer </w:t>
-      </w:r>
-      <w:r>
-        <w:t>les distances</w:t>
-      </w:r>
-      <w:r>
-        <w:t>, position des é</w:t>
-      </w:r>
-      <w:r>
-        <w:t>toile</w:t>
-      </w:r>
-      <w:r>
-        <w:t>s par</w:t>
-      </w:r>
-      <w:r>
-        <w:t xml:space="preserve"> rapport à l’utilisateur.</w:t>
-      </w:r>
-      <w:r>
-        <w:t xml:space="preserve"> </w:t>
-      </w:r>
-      <w:proofErr w:type="spellStart"/>
-      <w:r>
-        <w:t>SkyCalculation</w:t>
-      </w:r>
-      <w:proofErr w:type="spellEnd"/>
-      <w:r>
-        <w:t xml:space="preserve"> est l</w:t>
-      </w:r>
-      <w:r>
-        <w:t>a</w:t>
-      </w:r>
-      <w:r>
-        <w:t xml:space="preserve"> centre de compétence pour transforme de coordonnés 3D en 2D.</w:t>
-      </w:r>
-    </w:p>
-    <w:p>
-      <w:pPr>
-        <w:pStyle w:val="berschrift2"/>
-      </w:pPr>
-      <w:bookmarkStart w:id="15" w:name="_Toc314038780"/>
-      <w:bookmarkStart w:id="16" w:name="_Toc314648611"/>
-      <w:proofErr w:type="spellStart"/>
-      <w:r>
-        <w:t>SkyLog</w:t>
-      </w:r>
-      <w:r>
-        <w:t>ger</w:t>
-      </w:r>
-      <w:bookmarkEnd w:id="15"/>
-      <w:bookmarkEnd w:id="16"/>
-      <w:proofErr w:type="spellEnd"/>
-    </w:p>
-    <w:p>
-      <w:r>
-        <w:t xml:space="preserve">Le component </w:t>
-      </w:r>
-      <w:proofErr w:type="spellStart"/>
-      <w:r>
-        <w:t>SkyLog</w:t>
-      </w:r>
-      <w:r>
-        <w:t>ger</w:t>
-      </w:r>
-      <w:proofErr w:type="spellEnd"/>
-      <w:r>
-        <w:t xml:space="preserve"> </w:t>
-      </w:r>
-      <w:r>
-        <w:t>reçois</w:t>
-      </w:r>
-      <w:r>
-        <w:t xml:space="preserve"> tous les messages </w:t>
-      </w:r>
-      <w:r>
-        <w:t xml:space="preserve">pour </w:t>
-      </w:r>
-      <w:proofErr w:type="spellStart"/>
-      <w:r>
-        <w:t>logger</w:t>
-      </w:r>
-      <w:proofErr w:type="spellEnd"/>
-      <w:r>
-        <w:t xml:space="preserve">, des tous les component de </w:t>
-      </w:r>
-      <w:proofErr w:type="spellStart"/>
-      <w:r>
-        <w:t>SkyGuide</w:t>
-      </w:r>
-      <w:proofErr w:type="spellEnd"/>
-      <w:r>
-        <w:t xml:space="preserve">. Il </w:t>
-      </w:r>
-      <w:r>
-        <w:t>écrit</w:t>
-      </w:r>
-      <w:r>
-        <w:t xml:space="preserve"> </w:t>
-      </w:r>
-      <w:r>
-        <w:t xml:space="preserve">toute l’information dans une forme de </w:t>
-      </w:r>
-      <w:proofErr w:type="gramStart"/>
-      <w:r>
-        <w:t>log</w:t>
-      </w:r>
-      <w:r>
-        <w:t>(</w:t>
-      </w:r>
-      <w:proofErr w:type="gramEnd"/>
-      <w:r>
-        <w:t xml:space="preserve">« temps, message, </w:t>
-      </w:r>
-      <w:proofErr w:type="spellStart"/>
-      <w:r>
-        <w:t>etc</w:t>
-      </w:r>
-      <w:proofErr w:type="spellEnd"/>
-      <w:r>
-        <w:t> »</w:t>
-      </w:r>
-      <w:r>
-        <w:t>)</w:t>
-      </w:r>
-      <w:r>
-        <w:t xml:space="preserve"> sur</w:t>
-      </w:r>
-      <w:r>
-        <w:t xml:space="preserve"> la</w:t>
-      </w:r>
-      <w:r>
-        <w:t xml:space="preserve"> standard output.</w:t>
-      </w:r>
-      <w:r>
-        <w:t xml:space="preserve"> Il </w:t>
-      </w:r>
-      <w:r>
-        <w:t>écrit</w:t>
-      </w:r>
-      <w:r>
-        <w:t xml:space="preserve"> </w:t>
-      </w:r>
-      <w:r>
-        <w:t>des messages de type :</w:t>
-      </w:r>
-      <w:r>
-        <w:t xml:space="preserve"> Info, Warning, </w:t>
-      </w:r>
-      <w:proofErr w:type="spellStart"/>
-      <w:r>
-        <w:t>Error</w:t>
-      </w:r>
-      <w:proofErr w:type="spellEnd"/>
-      <w:r>
-        <w:t xml:space="preserve">, </w:t>
-      </w:r>
-      <w:proofErr w:type="spellStart"/>
-      <w:r>
-        <w:t>Debug</w:t>
-      </w:r>
-      <w:proofErr w:type="spellEnd"/>
-      <w:r>
-        <w:t xml:space="preserve"> et </w:t>
-      </w:r>
-      <w:proofErr w:type="spellStart"/>
-      <w:r>
-        <w:t>V</w:t>
-      </w:r>
-      <w:r>
-        <w:t>erbose</w:t>
-      </w:r>
-      <w:proofErr w:type="spellEnd"/>
-      <w:r>
-        <w:t xml:space="preserve">. Pour le message Info, Warning et </w:t>
-      </w:r>
-      <w:proofErr w:type="spellStart"/>
-      <w:r>
-        <w:t>Error</w:t>
-      </w:r>
-      <w:proofErr w:type="spellEnd"/>
-      <w:r>
-        <w:t xml:space="preserve"> </w:t>
-      </w:r>
-      <w:proofErr w:type="spellStart"/>
-      <w:r>
-        <w:t>SkyLogger</w:t>
-      </w:r>
-      <w:proofErr w:type="spellEnd"/>
-      <w:r>
-        <w:t xml:space="preserve"> émets </w:t>
-      </w:r>
-      <w:r>
-        <w:t>un</w:t>
-      </w:r>
-      <w:r>
-        <w:t xml:space="preserve"> signal, qui une autre component peux gère</w:t>
-      </w:r>
-      <w:r>
-        <w:t xml:space="preserve"> </w:t>
-      </w:r>
-      <w:r>
-        <w:t>(ç</w:t>
-      </w:r>
-      <w:r>
-        <w:t xml:space="preserve">a </w:t>
-      </w:r>
-      <w:r>
-        <w:t>permet</w:t>
-      </w:r>
-      <w:r>
-        <w:t xml:space="preserve"> d’a</w:t>
-      </w:r>
-      <w:r>
-        <w:t xml:space="preserve">fficher </w:t>
-      </w:r>
-      <w:r>
-        <w:t>facilement tous les Info, Warning et</w:t>
-      </w:r>
-      <w:r>
-        <w:t xml:space="preserve"> </w:t>
-      </w:r>
-      <w:proofErr w:type="spellStart"/>
-      <w:r>
-        <w:t>Error</w:t>
-      </w:r>
-      <w:proofErr w:type="spellEnd"/>
-      <w:r>
-        <w:t xml:space="preserve"> dans </w:t>
-      </w:r>
-      <w:proofErr w:type="spellStart"/>
-      <w:r>
-        <w:t>SkyGui</w:t>
-      </w:r>
-      <w:proofErr w:type="spellEnd"/>
-      <w:r>
-        <w:t>).</w:t>
-      </w:r>
-    </w:p>
-    <w:p>
-      <w:pPr>
         <w:pStyle w:val="berschrift1"/>
       </w:pPr>
-      <w:bookmarkStart w:id="17" w:name="_Toc314038783"/>
-      <w:bookmarkStart w:id="18" w:name="_Toc314648612"/>
+      <w:bookmarkStart w:id="16" w:name="_Toc314038783"/>
+      <w:bookmarkStart w:id="17" w:name="_Toc314648612"/>
       <w:r>
         <w:lastRenderedPageBreak/>
         <w:t>Fonctionnement</w:t>
       </w:r>
+      <w:bookmarkEnd w:id="16"/>
       <w:bookmarkEnd w:id="17"/>
+    </w:p>
+    <w:p>
+      <w:pPr>
+        <w:pStyle w:val="berschrift2"/>
+      </w:pPr>
+      <w:bookmarkStart w:id="18" w:name="_Toc314038784"/>
+      <w:bookmarkStart w:id="19" w:name="_Toc314648613"/>
+      <w:r>
+        <w:t>General User Interface</w:t>
+      </w:r>
       <w:bookmarkEnd w:id="18"/>
-    </w:p>
+      <w:bookmarkEnd w:id="19"/>
+    </w:p>
+    <w:p/>
     <w:p>
       <w:pPr>
         <w:pStyle w:val="berschrift2"/>
       </w:pPr>
-      <w:bookmarkStart w:id="19" w:name="_Toc314038784"/>
-      <w:bookmarkStart w:id="20" w:name="_Toc314648613"/>
-      <w:r>
-        <w:t>General User Interface</w:t>
-      </w:r>
-      <w:bookmarkEnd w:id="19"/>
+      <w:bookmarkStart w:id="20" w:name="_Toc314038785"/>
+      <w:bookmarkStart w:id="21" w:name="_Toc314648614"/>
+      <w:r>
+        <w:t>Use Cases</w:t>
+      </w:r>
       <w:bookmarkEnd w:id="20"/>
-    </w:p>
-    <w:p/>
-    <w:p>
-      <w:pPr>
-        <w:pStyle w:val="berschrift2"/>
-      </w:pPr>
-      <w:bookmarkStart w:id="21" w:name="_Toc314038785"/>
-      <w:bookmarkStart w:id="22" w:name="_Toc314648614"/>
-      <w:r>
-        <w:t>Use Cases</w:t>
-      </w:r>
       <w:bookmarkEnd w:id="21"/>
-      <w:bookmarkEnd w:id="22"/>
     </w:p>
     <w:p/>
     <w:p>
@@ -3188,8 +3186,8 @@
       <w:pPr>
         <w:pStyle w:val="berschrift1"/>
       </w:pPr>
-      <w:bookmarkStart w:id="23" w:name="_Toc314038786"/>
-      <w:bookmarkStart w:id="24" w:name="_Toc314648615"/>
+      <w:bookmarkStart w:id="22" w:name="_Toc314038786"/>
+      <w:bookmarkStart w:id="23" w:name="_Toc314648615"/>
       <w:r>
         <w:lastRenderedPageBreak/>
         <w:t>Implémentation</w:t>
@@ -3197,45 +3195,45 @@
       <w:r>
         <w:t xml:space="preserve"> </w:t>
       </w:r>
+      <w:bookmarkEnd w:id="22"/>
+      <w:r>
+        <w:t>détails</w:t>
+      </w:r>
       <w:bookmarkEnd w:id="23"/>
-      <w:r>
-        <w:t>détails</w:t>
+    </w:p>
+    <w:p>
+      <w:pPr>
+        <w:pStyle w:val="berschrift2"/>
+      </w:pPr>
+      <w:bookmarkStart w:id="24" w:name="_Toc314038787"/>
+      <w:bookmarkStart w:id="25" w:name="_Toc314648616"/>
+      <w:proofErr w:type="spellStart"/>
+      <w:r>
+        <w:t>SkyCore</w:t>
       </w:r>
       <w:bookmarkEnd w:id="24"/>
-    </w:p>
-    <w:p>
-      <w:pPr>
-        <w:pStyle w:val="berschrift2"/>
-      </w:pPr>
-      <w:bookmarkStart w:id="25" w:name="_Toc314038787"/>
-      <w:bookmarkStart w:id="26" w:name="_Toc314648616"/>
-      <w:proofErr w:type="spellStart"/>
-      <w:r>
-        <w:t>SkyCore</w:t>
-      </w:r>
       <w:bookmarkEnd w:id="25"/>
+      <w:proofErr w:type="spellEnd"/>
+    </w:p>
+    <w:p>
+      <w:pPr>
+        <w:pStyle w:val="berschrift3"/>
+      </w:pPr>
+      <w:bookmarkStart w:id="26" w:name="_Toc314038788"/>
+      <w:bookmarkStart w:id="27" w:name="_Toc314648617"/>
+      <w:r>
+        <w:t>Diagramme de classes</w:t>
+      </w:r>
       <w:bookmarkEnd w:id="26"/>
-      <w:proofErr w:type="spellEnd"/>
-    </w:p>
-    <w:p>
-      <w:pPr>
-        <w:pStyle w:val="berschrift3"/>
-      </w:pPr>
-      <w:bookmarkStart w:id="27" w:name="_Toc314038788"/>
-      <w:bookmarkStart w:id="28" w:name="_Toc314648617"/>
-      <w:r>
-        <w:t>Diagramme de classes</w:t>
-      </w:r>
       <w:bookmarkEnd w:id="27"/>
-      <w:bookmarkEnd w:id="28"/>
     </w:p>
     <w:p>
       <w:r>
         <w:object w:dxaOrig="15851" w:dyaOrig="10812">
           <v:shape id="_x0000_i1026" type="#_x0000_t75" style="width:453.4pt;height:309.4pt" o:ole="">
-            <v:imagedata r:id="rId12" o:title=""/>
+            <v:imagedata r:id="rId14" o:title=""/>
           </v:shape>
-          <o:OLEObject Type="Embed" ProgID="Visio.Drawing.11" ShapeID="_x0000_i1026" DrawAspect="Content" ObjectID="_1388390471" r:id="rId13"/>
+          <o:OLEObject Type="Embed" ProgID="Visio.Drawing.11" ShapeID="_x0000_i1026" DrawAspect="Content" ObjectID="_1391413893" r:id="rId15"/>
         </w:object>
       </w:r>
     </w:p>
@@ -3243,97 +3241,30 @@
       <w:pPr>
         <w:pStyle w:val="berschrift2"/>
       </w:pPr>
-      <w:bookmarkStart w:id="29" w:name="_Toc314038789"/>
-      <w:bookmarkStart w:id="30" w:name="_Toc314648618"/>
+      <w:bookmarkStart w:id="28" w:name="_Toc314038794"/>
+      <w:bookmarkStart w:id="29" w:name="_Toc314648623"/>
       <w:proofErr w:type="spellStart"/>
       <w:r>
-        <w:t>SkyDatabase</w:t>
-      </w:r>
+        <w:t>SkyExternalDevice</w:t>
+      </w:r>
+      <w:bookmarkEnd w:id="28"/>
       <w:bookmarkEnd w:id="29"/>
+      <w:proofErr w:type="spellEnd"/>
+    </w:p>
+    <w:p>
+      <w:pPr>
+        <w:pStyle w:val="berschrift3"/>
+      </w:pPr>
+      <w:bookmarkStart w:id="30" w:name="_Toc314038795"/>
+      <w:bookmarkStart w:id="31" w:name="_Toc314648624"/>
+      <w:r>
+        <w:t>Description</w:t>
+      </w:r>
+      <w:r>
+        <w:t xml:space="preserve"> de protocole</w:t>
+      </w:r>
       <w:bookmarkEnd w:id="30"/>
-      <w:proofErr w:type="spellEnd"/>
-    </w:p>
-    <w:p>
-      <w:pPr>
-        <w:pStyle w:val="berschrift3"/>
-      </w:pPr>
-      <w:bookmarkStart w:id="31" w:name="_Toc314038790"/>
-      <w:bookmarkStart w:id="32" w:name="_Toc314648619"/>
-      <w:r>
-        <w:t>Modèle entité-association</w:t>
-      </w:r>
       <w:bookmarkEnd w:id="31"/>
-      <w:bookmarkEnd w:id="32"/>
-    </w:p>
-    <w:p/>
-    <w:p>
-      <w:pPr>
-        <w:pStyle w:val="berschrift3"/>
-      </w:pPr>
-      <w:bookmarkStart w:id="33" w:name="_Toc314038791"/>
-      <w:bookmarkStart w:id="34" w:name="_Toc314648620"/>
-      <w:r>
-        <w:t>Diagramme de classes</w:t>
-      </w:r>
-      <w:bookmarkEnd w:id="33"/>
-      <w:bookmarkEnd w:id="34"/>
-    </w:p>
-    <w:p/>
-    <w:p>
-      <w:pPr>
-        <w:pStyle w:val="berschrift2"/>
-      </w:pPr>
-      <w:bookmarkStart w:id="35" w:name="_Toc314038792"/>
-      <w:bookmarkStart w:id="36" w:name="_Toc314648621"/>
-      <w:proofErr w:type="spellStart"/>
-      <w:r>
-        <w:t>SkyGUI</w:t>
-      </w:r>
-      <w:bookmarkEnd w:id="35"/>
-      <w:bookmarkEnd w:id="36"/>
-      <w:proofErr w:type="spellEnd"/>
-    </w:p>
-    <w:p>
-      <w:pPr>
-        <w:pStyle w:val="berschrift3"/>
-      </w:pPr>
-      <w:bookmarkStart w:id="37" w:name="_Toc314038793"/>
-      <w:bookmarkStart w:id="38" w:name="_Toc314648622"/>
-      <w:r>
-        <w:t>Diagramme de classes</w:t>
-      </w:r>
-      <w:bookmarkEnd w:id="37"/>
-      <w:bookmarkEnd w:id="38"/>
-    </w:p>
-    <w:p/>
-    <w:p>
-      <w:pPr>
-        <w:pStyle w:val="berschrift2"/>
-      </w:pPr>
-      <w:bookmarkStart w:id="39" w:name="_Toc314038794"/>
-      <w:bookmarkStart w:id="40" w:name="_Toc314648623"/>
-      <w:proofErr w:type="spellStart"/>
-      <w:r>
-        <w:t>SkyExternalDevice</w:t>
-      </w:r>
-      <w:bookmarkEnd w:id="39"/>
-      <w:bookmarkEnd w:id="40"/>
-      <w:proofErr w:type="spellEnd"/>
-    </w:p>
-    <w:p>
-      <w:pPr>
-        <w:pStyle w:val="berschrift3"/>
-      </w:pPr>
-      <w:bookmarkStart w:id="41" w:name="_Toc314038795"/>
-      <w:bookmarkStart w:id="42" w:name="_Toc314648624"/>
-      <w:r>
-        <w:t>Description</w:t>
-      </w:r>
-      <w:r>
-        <w:t xml:space="preserve"> de protocole</w:t>
-      </w:r>
-      <w:bookmarkEnd w:id="41"/>
-      <w:bookmarkEnd w:id="42"/>
     </w:p>
     <w:p>
       <w:pPr>
@@ -3643,7 +3574,6 @@
         <w:ind w:left="284" w:hanging="426"/>
       </w:pPr>
       <w:r>
-        <w:lastRenderedPageBreak/>
         <w:t>Unidirectionnel</w:t>
       </w:r>
     </w:p>
@@ -3758,21 +3688,22 @@
       <w:pPr>
         <w:pStyle w:val="berschrift3"/>
       </w:pPr>
-      <w:bookmarkStart w:id="43" w:name="_Toc314038796"/>
-      <w:bookmarkStart w:id="44" w:name="_Toc314648625"/>
-      <w:r>
+      <w:bookmarkStart w:id="32" w:name="_Toc314038796"/>
+      <w:bookmarkStart w:id="33" w:name="_Toc314648625"/>
+      <w:r>
+        <w:lastRenderedPageBreak/>
         <w:t>Diagramme de classes</w:t>
       </w:r>
-      <w:bookmarkEnd w:id="43"/>
-      <w:bookmarkEnd w:id="44"/>
+      <w:bookmarkEnd w:id="32"/>
+      <w:bookmarkEnd w:id="33"/>
     </w:p>
     <w:p>
       <w:r>
         <w:object w:dxaOrig="9022" w:dyaOrig="3679">
           <v:shape id="_x0000_i1027" type="#_x0000_t75" style="width:451.15pt;height:183.4pt" o:ole="">
-            <v:imagedata r:id="rId14" o:title=""/>
+            <v:imagedata r:id="rId16" o:title=""/>
           </v:shape>
-          <o:OLEObject Type="Embed" ProgID="Visio.Drawing.11" ShapeID="_x0000_i1027" DrawAspect="Content" ObjectID="_1388390472" r:id="rId15"/>
+          <o:OLEObject Type="Embed" ProgID="Visio.Drawing.11" ShapeID="_x0000_i1027" DrawAspect="Content" ObjectID="_1391413894" r:id="rId17"/>
         </w:object>
       </w:r>
     </w:p>
@@ -3780,27 +3711,27 @@
       <w:pPr>
         <w:pStyle w:val="berschrift2"/>
       </w:pPr>
-      <w:bookmarkStart w:id="45" w:name="_Toc314038797"/>
-      <w:bookmarkStart w:id="46" w:name="_Toc314648626"/>
+      <w:bookmarkStart w:id="34" w:name="_Toc314038797"/>
+      <w:bookmarkStart w:id="35" w:name="_Toc314648626"/>
       <w:proofErr w:type="spellStart"/>
       <w:r>
         <w:t>SkyCalculation</w:t>
       </w:r>
-      <w:bookmarkEnd w:id="45"/>
-      <w:bookmarkEnd w:id="46"/>
+      <w:bookmarkEnd w:id="34"/>
+      <w:bookmarkEnd w:id="35"/>
       <w:proofErr w:type="spellEnd"/>
     </w:p>
     <w:p>
       <w:pPr>
         <w:pStyle w:val="berschrift3"/>
       </w:pPr>
-      <w:bookmarkStart w:id="47" w:name="_Toc314038798"/>
-      <w:bookmarkStart w:id="48" w:name="_Toc314648627"/>
+      <w:bookmarkStart w:id="36" w:name="_Toc314038798"/>
+      <w:bookmarkStart w:id="37" w:name="_Toc314648627"/>
       <w:r>
         <w:t>Diagramme de classes</w:t>
       </w:r>
-      <w:bookmarkEnd w:id="47"/>
-      <w:bookmarkEnd w:id="48"/>
+      <w:bookmarkEnd w:id="36"/>
+      <w:bookmarkEnd w:id="37"/>
     </w:p>
     <w:p>
       <w:r>
@@ -3811,15 +3742,21 @@
       <w:pPr>
         <w:pStyle w:val="berschrift1"/>
       </w:pPr>
-      <w:bookmarkStart w:id="49" w:name="_Toc314648628"/>
+      <w:bookmarkStart w:id="38" w:name="_Toc314648628"/>
       <w:r>
         <w:lastRenderedPageBreak/>
         <w:t>Conclusion</w:t>
       </w:r>
-      <w:bookmarkEnd w:id="49"/>
+      <w:bookmarkEnd w:id="38"/>
     </w:p>
     <w:p/>
     <w:sectPr>
+      <w:headerReference w:type="even" r:id="rId18"/>
+      <w:headerReference w:type="default" r:id="rId19"/>
+      <w:footerReference w:type="even" r:id="rId20"/>
+      <w:footerReference w:type="default" r:id="rId21"/>
+      <w:headerReference w:type="first" r:id="rId22"/>
+      <w:footerReference w:type="first" r:id="rId23"/>
       <w:pgSz w:w="11906" w:h="16838"/>
       <w:pgMar w:top="1417" w:right="1417" w:bottom="1134" w:left="1417" w:header="708" w:footer="708" w:gutter="0"/>
       <w:cols w:space="708"/>
@@ -3827,6 +3764,118 @@
     </w:sectPr>
   </w:body>
 </w:document>
+</file>
+
+<file path=word/endnotes.xml><?xml version="1.0" encoding="utf-8"?>
+<w:endnotes xmlns:wpc="http://schemas.microsoft.com/office/word/2010/wordprocessingCanvas" xmlns:mc="http://schemas.openxmlformats.org/markup-compatibility/2006" xmlns:o="urn:schemas-microsoft-com:office:office" xmlns:r="http://schemas.openxmlformats.org/officeDocument/2006/relationships" xmlns:m="http://schemas.openxmlformats.org/officeDocument/2006/math" xmlns:v="urn:schemas-microsoft-com:vml" xmlns:wp14="http://schemas.microsoft.com/office/word/2010/wordprocessingDrawing" xmlns:wp="http://schemas.openxmlformats.org/drawingml/2006/wordprocessingDrawing" xmlns:w10="urn:schemas-microsoft-com:office:word" xmlns:w="http://schemas.openxmlformats.org/wordprocessingml/2006/main" xmlns:w14="http://schemas.microsoft.com/office/word/2010/wordml" xmlns:wpg="http://schemas.microsoft.com/office/word/2010/wordprocessingGroup" xmlns:wpi="http://schemas.microsoft.com/office/word/2010/wordprocessingInk" xmlns:wne="http://schemas.microsoft.com/office/word/2006/wordml" xmlns:wps="http://schemas.microsoft.com/office/word/2010/wordprocessingShape" mc:Ignorable="w14 wp14">
+  <w:endnote w:type="separator" w:id="-1">
+    <w:p>
+      <w:pPr>
+        <w:spacing w:after="0" w:line="240" w:lineRule="auto"/>
+      </w:pPr>
+      <w:r>
+        <w:separator/>
+      </w:r>
+    </w:p>
+  </w:endnote>
+  <w:endnote w:type="continuationSeparator" w:id="0">
+    <w:p>
+      <w:pPr>
+        <w:spacing w:after="0" w:line="240" w:lineRule="auto"/>
+      </w:pPr>
+      <w:r>
+        <w:continuationSeparator/>
+      </w:r>
+    </w:p>
+  </w:endnote>
+</w:endnotes>
+</file>
+
+<file path=word/footer1.xml><?xml version="1.0" encoding="utf-8"?>
+<w:ftr xmlns:wpc="http://schemas.microsoft.com/office/word/2010/wordprocessingCanvas" xmlns:mc="http://schemas.openxmlformats.org/markup-compatibility/2006" xmlns:o="urn:schemas-microsoft-com:office:office" xmlns:r="http://schemas.openxmlformats.org/officeDocument/2006/relationships" xmlns:m="http://schemas.openxmlformats.org/officeDocument/2006/math" xmlns:v="urn:schemas-microsoft-com:vml" xmlns:wp14="http://schemas.microsoft.com/office/word/2010/wordprocessingDrawing" xmlns:wp="http://schemas.openxmlformats.org/drawingml/2006/wordprocessingDrawing" xmlns:w10="urn:schemas-microsoft-com:office:word" xmlns:w="http://schemas.openxmlformats.org/wordprocessingml/2006/main" xmlns:w14="http://schemas.microsoft.com/office/word/2010/wordml" xmlns:wpg="http://schemas.microsoft.com/office/word/2010/wordprocessingGroup" xmlns:wpi="http://schemas.microsoft.com/office/word/2010/wordprocessingInk" xmlns:wne="http://schemas.microsoft.com/office/word/2006/wordml" xmlns:wps="http://schemas.microsoft.com/office/word/2010/wordprocessingShape" mc:Ignorable="w14 wp14">
+  <w:p>
+    <w:pPr>
+      <w:pStyle w:val="Fuzeile"/>
+    </w:pPr>
+  </w:p>
+</w:ftr>
+</file>
+
+<file path=word/footer2.xml><?xml version="1.0" encoding="utf-8"?>
+<w:ftr xmlns:wpc="http://schemas.microsoft.com/office/word/2010/wordprocessingCanvas" xmlns:mc="http://schemas.openxmlformats.org/markup-compatibility/2006" xmlns:o="urn:schemas-microsoft-com:office:office" xmlns:r="http://schemas.openxmlformats.org/officeDocument/2006/relationships" xmlns:m="http://schemas.openxmlformats.org/officeDocument/2006/math" xmlns:v="urn:schemas-microsoft-com:vml" xmlns:wp14="http://schemas.microsoft.com/office/word/2010/wordprocessingDrawing" xmlns:wp="http://schemas.openxmlformats.org/drawingml/2006/wordprocessingDrawing" xmlns:w10="urn:schemas-microsoft-com:office:word" xmlns:w="http://schemas.openxmlformats.org/wordprocessingml/2006/main" xmlns:w14="http://schemas.microsoft.com/office/word/2010/wordml" xmlns:wpg="http://schemas.microsoft.com/office/word/2010/wordprocessingGroup" xmlns:wpi="http://schemas.microsoft.com/office/word/2010/wordprocessingInk" xmlns:wne="http://schemas.microsoft.com/office/word/2006/wordml" xmlns:wps="http://schemas.microsoft.com/office/word/2010/wordprocessingShape" mc:Ignorable="w14 wp14">
+  <w:p>
+    <w:pPr>
+      <w:pStyle w:val="Fuzeile"/>
+    </w:pPr>
+    <w:bookmarkStart w:id="39" w:name="_GoBack"/>
+    <w:bookmarkEnd w:id="39"/>
+  </w:p>
+</w:ftr>
+</file>
+
+<file path=word/footer3.xml><?xml version="1.0" encoding="utf-8"?>
+<w:ftr xmlns:wpc="http://schemas.microsoft.com/office/word/2010/wordprocessingCanvas" xmlns:mc="http://schemas.openxmlformats.org/markup-compatibility/2006" xmlns:o="urn:schemas-microsoft-com:office:office" xmlns:r="http://schemas.openxmlformats.org/officeDocument/2006/relationships" xmlns:m="http://schemas.openxmlformats.org/officeDocument/2006/math" xmlns:v="urn:schemas-microsoft-com:vml" xmlns:wp14="http://schemas.microsoft.com/office/word/2010/wordprocessingDrawing" xmlns:wp="http://schemas.openxmlformats.org/drawingml/2006/wordprocessingDrawing" xmlns:w10="urn:schemas-microsoft-com:office:word" xmlns:w="http://schemas.openxmlformats.org/wordprocessingml/2006/main" xmlns:w14="http://schemas.microsoft.com/office/word/2010/wordml" xmlns:wpg="http://schemas.microsoft.com/office/word/2010/wordprocessingGroup" xmlns:wpi="http://schemas.microsoft.com/office/word/2010/wordprocessingInk" xmlns:wne="http://schemas.microsoft.com/office/word/2006/wordml" xmlns:wps="http://schemas.microsoft.com/office/word/2010/wordprocessingShape" mc:Ignorable="w14 wp14">
+  <w:p>
+    <w:pPr>
+      <w:pStyle w:val="Fuzeile"/>
+    </w:pPr>
+  </w:p>
+</w:ftr>
+</file>
+
+<file path=word/footnotes.xml><?xml version="1.0" encoding="utf-8"?>
+<w:footnotes xmlns:wpc="http://schemas.microsoft.com/office/word/2010/wordprocessingCanvas" xmlns:mc="http://schemas.openxmlformats.org/markup-compatibility/2006" xmlns:o="urn:schemas-microsoft-com:office:office" xmlns:r="http://schemas.openxmlformats.org/officeDocument/2006/relationships" xmlns:m="http://schemas.openxmlformats.org/officeDocument/2006/math" xmlns:v="urn:schemas-microsoft-com:vml" xmlns:wp14="http://schemas.microsoft.com/office/word/2010/wordprocessingDrawing" xmlns:wp="http://schemas.openxmlformats.org/drawingml/2006/wordprocessingDrawing" xmlns:w10="urn:schemas-microsoft-com:office:word" xmlns:w="http://schemas.openxmlformats.org/wordprocessingml/2006/main" xmlns:w14="http://schemas.microsoft.com/office/word/2010/wordml" xmlns:wpg="http://schemas.microsoft.com/office/word/2010/wordprocessingGroup" xmlns:wpi="http://schemas.microsoft.com/office/word/2010/wordprocessingInk" xmlns:wne="http://schemas.microsoft.com/office/word/2006/wordml" xmlns:wps="http://schemas.microsoft.com/office/word/2010/wordprocessingShape" mc:Ignorable="w14 wp14">
+  <w:footnote w:type="separator" w:id="-1">
+    <w:p>
+      <w:pPr>
+        <w:spacing w:after="0" w:line="240" w:lineRule="auto"/>
+      </w:pPr>
+      <w:r>
+        <w:separator/>
+      </w:r>
+    </w:p>
+  </w:footnote>
+  <w:footnote w:type="continuationSeparator" w:id="0">
+    <w:p>
+      <w:pPr>
+        <w:spacing w:after="0" w:line="240" w:lineRule="auto"/>
+      </w:pPr>
+      <w:r>
+        <w:continuationSeparator/>
+      </w:r>
+    </w:p>
+  </w:footnote>
+</w:footnotes>
+</file>
+
+<file path=word/header1.xml><?xml version="1.0" encoding="utf-8"?>
+<w:hdr xmlns:wpc="http://schemas.microsoft.com/office/word/2010/wordprocessingCanvas" xmlns:mc="http://schemas.openxmlformats.org/markup-compatibility/2006" xmlns:o="urn:schemas-microsoft-com:office:office" xmlns:r="http://schemas.openxmlformats.org/officeDocument/2006/relationships" xmlns:m="http://schemas.openxmlformats.org/officeDocument/2006/math" xmlns:v="urn:schemas-microsoft-com:vml" xmlns:wp14="http://schemas.microsoft.com/office/word/2010/wordprocessingDrawing" xmlns:wp="http://schemas.openxmlformats.org/drawingml/2006/wordprocessingDrawing" xmlns:w10="urn:schemas-microsoft-com:office:word" xmlns:w="http://schemas.openxmlformats.org/wordprocessingml/2006/main" xmlns:w14="http://schemas.microsoft.com/office/word/2010/wordml" xmlns:wpg="http://schemas.microsoft.com/office/word/2010/wordprocessingGroup" xmlns:wpi="http://schemas.microsoft.com/office/word/2010/wordprocessingInk" xmlns:wne="http://schemas.microsoft.com/office/word/2006/wordml" xmlns:wps="http://schemas.microsoft.com/office/word/2010/wordprocessingShape" mc:Ignorable="w14 wp14">
+  <w:p>
+    <w:pPr>
+      <w:pStyle w:val="Kopfzeile"/>
+    </w:pPr>
+  </w:p>
+</w:hdr>
+</file>
+
+<file path=word/header2.xml><?xml version="1.0" encoding="utf-8"?>
+<w:hdr xmlns:wpc="http://schemas.microsoft.com/office/word/2010/wordprocessingCanvas" xmlns:mc="http://schemas.openxmlformats.org/markup-compatibility/2006" xmlns:o="urn:schemas-microsoft-com:office:office" xmlns:r="http://schemas.openxmlformats.org/officeDocument/2006/relationships" xmlns:m="http://schemas.openxmlformats.org/officeDocument/2006/math" xmlns:v="urn:schemas-microsoft-com:vml" xmlns:wp14="http://schemas.microsoft.com/office/word/2010/wordprocessingDrawing" xmlns:wp="http://schemas.openxmlformats.org/drawingml/2006/wordprocessingDrawing" xmlns:w10="urn:schemas-microsoft-com:office:word" xmlns:w="http://schemas.openxmlformats.org/wordprocessingml/2006/main" xmlns:w14="http://schemas.microsoft.com/office/word/2010/wordml" xmlns:wpg="http://schemas.microsoft.com/office/word/2010/wordprocessingGroup" xmlns:wpi="http://schemas.microsoft.com/office/word/2010/wordprocessingInk" xmlns:wne="http://schemas.microsoft.com/office/word/2006/wordml" xmlns:wps="http://schemas.microsoft.com/office/word/2010/wordprocessingShape" mc:Ignorable="w14 wp14">
+  <w:p>
+    <w:pPr>
+      <w:pStyle w:val="Kopfzeile"/>
+    </w:pPr>
+  </w:p>
+</w:hdr>
+</file>
+
+<file path=word/header3.xml><?xml version="1.0" encoding="utf-8"?>
+<w:hdr xmlns:wpc="http://schemas.microsoft.com/office/word/2010/wordprocessingCanvas" xmlns:mc="http://schemas.openxmlformats.org/markup-compatibility/2006" xmlns:o="urn:schemas-microsoft-com:office:office" xmlns:r="http://schemas.openxmlformats.org/officeDocument/2006/relationships" xmlns:m="http://schemas.openxmlformats.org/officeDocument/2006/math" xmlns:v="urn:schemas-microsoft-com:vml" xmlns:wp14="http://schemas.microsoft.com/office/word/2010/wordprocessingDrawing" xmlns:wp="http://schemas.openxmlformats.org/drawingml/2006/wordprocessingDrawing" xmlns:w10="urn:schemas-microsoft-com:office:word" xmlns:w="http://schemas.openxmlformats.org/wordprocessingml/2006/main" xmlns:w14="http://schemas.microsoft.com/office/word/2010/wordml" xmlns:wpg="http://schemas.microsoft.com/office/word/2010/wordprocessingGroup" xmlns:wpi="http://schemas.microsoft.com/office/word/2010/wordprocessingInk" xmlns:wne="http://schemas.microsoft.com/office/word/2006/wordml" xmlns:wps="http://schemas.microsoft.com/office/word/2010/wordprocessingShape" mc:Ignorable="w14 wp14">
+  <w:p>
+    <w:pPr>
+      <w:pStyle w:val="Kopfzeile"/>
+    </w:pPr>
+  </w:p>
+</w:hdr>
 </file>
 
 <file path=word/numbering.xml><?xml version="1.0" encoding="utf-8"?>
@@ -5153,6 +5202,50 @@
       <w:szCs w:val="52"/>
     </w:rPr>
   </w:style>
+  <w:style w:type="paragraph" w:styleId="Kopfzeile">
+    <w:name w:val="header"/>
+    <w:basedOn w:val="Standard"/>
+    <w:link w:val="KopfzeileZchn"/>
+    <w:uiPriority w:val="99"/>
+    <w:unhideWhenUsed/>
+    <w:rsid w:val="00B67D93"/>
+    <w:pPr>
+      <w:tabs>
+        <w:tab w:val="center" w:pos="4536"/>
+        <w:tab w:val="right" w:pos="9072"/>
+      </w:tabs>
+      <w:spacing w:after="0" w:line="240" w:lineRule="auto"/>
+    </w:pPr>
+  </w:style>
+  <w:style w:type="character" w:customStyle="1" w:styleId="KopfzeileZchn">
+    <w:name w:val="Kopfzeile Zchn"/>
+    <w:basedOn w:val="Absatz-Standardschriftart"/>
+    <w:link w:val="Kopfzeile"/>
+    <w:uiPriority w:val="99"/>
+    <w:rsid w:val="00B67D93"/>
+  </w:style>
+  <w:style w:type="paragraph" w:styleId="Fuzeile">
+    <w:name w:val="footer"/>
+    <w:basedOn w:val="Standard"/>
+    <w:link w:val="FuzeileZchn"/>
+    <w:uiPriority w:val="99"/>
+    <w:unhideWhenUsed/>
+    <w:rsid w:val="00B67D93"/>
+    <w:pPr>
+      <w:tabs>
+        <w:tab w:val="center" w:pos="4536"/>
+        <w:tab w:val="right" w:pos="9072"/>
+      </w:tabs>
+      <w:spacing w:after="0" w:line="240" w:lineRule="auto"/>
+    </w:pPr>
+  </w:style>
+  <w:style w:type="character" w:customStyle="1" w:styleId="FuzeileZchn">
+    <w:name w:val="Fußzeile Zchn"/>
+    <w:basedOn w:val="Absatz-Standardschriftart"/>
+    <w:link w:val="Fuzeile"/>
+    <w:uiPriority w:val="99"/>
+    <w:rsid w:val="00B67D93"/>
+  </w:style>
 </w:styles>
 </file>
 
@@ -5914,6 +6007,50 @@
       <w:sz w:val="52"/>
       <w:szCs w:val="52"/>
     </w:rPr>
+  </w:style>
+  <w:style w:type="paragraph" w:styleId="Kopfzeile">
+    <w:name w:val="header"/>
+    <w:basedOn w:val="Standard"/>
+    <w:link w:val="KopfzeileZchn"/>
+    <w:uiPriority w:val="99"/>
+    <w:unhideWhenUsed/>
+    <w:rsid w:val="00B67D93"/>
+    <w:pPr>
+      <w:tabs>
+        <w:tab w:val="center" w:pos="4536"/>
+        <w:tab w:val="right" w:pos="9072"/>
+      </w:tabs>
+      <w:spacing w:after="0" w:line="240" w:lineRule="auto"/>
+    </w:pPr>
+  </w:style>
+  <w:style w:type="character" w:customStyle="1" w:styleId="KopfzeileZchn">
+    <w:name w:val="Kopfzeile Zchn"/>
+    <w:basedOn w:val="Absatz-Standardschriftart"/>
+    <w:link w:val="Kopfzeile"/>
+    <w:uiPriority w:val="99"/>
+    <w:rsid w:val="00B67D93"/>
+  </w:style>
+  <w:style w:type="paragraph" w:styleId="Fuzeile">
+    <w:name w:val="footer"/>
+    <w:basedOn w:val="Standard"/>
+    <w:link w:val="FuzeileZchn"/>
+    <w:uiPriority w:val="99"/>
+    <w:unhideWhenUsed/>
+    <w:rsid w:val="00B67D93"/>
+    <w:pPr>
+      <w:tabs>
+        <w:tab w:val="center" w:pos="4536"/>
+        <w:tab w:val="right" w:pos="9072"/>
+      </w:tabs>
+      <w:spacing w:after="0" w:line="240" w:lineRule="auto"/>
+    </w:pPr>
+  </w:style>
+  <w:style w:type="character" w:customStyle="1" w:styleId="FuzeileZchn">
+    <w:name w:val="Fußzeile Zchn"/>
+    <w:basedOn w:val="Absatz-Standardschriftart"/>
+    <w:link w:val="Fuzeile"/>
+    <w:uiPriority w:val="99"/>
+    <w:rsid w:val="00B67D93"/>
   </w:style>
 </w:styles>
 </file>
@@ -6208,7 +6345,7 @@
 </file>
 
 <file path=customXml/itemProps1.xml><?xml version="1.0" encoding="utf-8"?>
-<ds:datastoreItem xmlns:ds="http://schemas.openxmlformats.org/officeDocument/2006/customXml" ds:itemID="{B76B004C-13C9-44AC-BC53-4E00B0EF8B2A}">
+<ds:datastoreItem xmlns:ds="http://schemas.openxmlformats.org/officeDocument/2006/customXml" ds:itemID="{B42E4D9D-FA78-4755-90AC-BDFF2C049188}">
   <ds:schemaRefs>
     <ds:schemaRef ds:uri="http://schemas.openxmlformats.org/officeDocument/2006/bibliography"/>
   </ds:schemaRefs>

</xml_diff>